<commit_message>
renamed docs, added acknoweldgment, minor adjustments
</commit_message>
<xml_diff>
--- a/Exercise1a_income_specific_footprints_germany.docx
+++ b/Exercise1a_income_specific_footprints_germany.docx
@@ -9,19 +9,9 @@
         <w:jc w:val="center"/>
         <w:rPr/>
       </w:pPr>
-      <w:bookmarkStart w:id="0" w:name="_heading=h.gjdgxs"/>
-      <w:bookmarkEnd w:id="0"/>
-      <w:r>
-        <w:rPr/>
-        <w:t xml:space="preserve">Exercise </w:t>
-      </w:r>
-      <w:r>
-        <w:rPr/>
-        <w:t>1a</w:t>
-      </w:r>
-      <w:r>
-        <w:rPr/>
-        <w:t>: Calculating income specific footprints for Germany</w:t>
+      <w:r>
+        <w:rPr/>
+        <w:t>IEooc_Methods5_Exercise4a: Calculating income specific footprints for Germany</w:t>
       </w:r>
     </w:p>
     <w:p>
@@ -43,19 +33,7 @@
         <w:rPr>
           <w:i/>
         </w:rPr>
-        <w:t xml:space="preserve">Learn how to use pymrio with a new final demand matrix to calculate footprints for that final demand. </w:t>
-      </w:r>
-      <w:r>
-        <w:rPr>
-          <w:i/>
-        </w:rPr>
-        <w:t xml:space="preserve">Learn how to analyze and plot the results. </w:t>
-      </w:r>
-      <w:r>
-        <w:rPr>
-          <w:i/>
-        </w:rPr>
-        <w:t xml:space="preserve"> </w:t>
+        <w:t xml:space="preserve">Learn how to use pymrio with a new final demand matrix to calculate footprints for that final demand. Learn how to analyze and plot the results.  </w:t>
       </w:r>
     </w:p>
     <w:p>
@@ -225,7 +203,7 @@
       </w:pPr>
       <w:r>
         <w:rPr/>
-        <w:t>Intermediate level: Open the file “Step1_calculate_income_specific_footprints_TODO.ipynb” and complete all code lines marked by #TODO</w:t>
+        <w:t>Intermediate level: Open the file “IEooc_Methods5_Exercise4a_calculate_income_specific_footprints_TODO.ipynb” and complete all code lines marked by #TODO</w:t>
       </w:r>
     </w:p>
     <w:p>
@@ -239,7 +217,7 @@
       </w:pPr>
       <w:r>
         <w:rPr/>
-        <w:t>Basic level: Open the file “Step1_calculate_income_specific_footprints_SOLUTION.ipynb” and go through it step-by-step</w:t>
+        <w:t>Basic level: Open the file “IEooc_Methods5_Exercise4a_calculate_income_specific_footprints_SOLUTION.ipynb” and go through it step-by-step</w:t>
       </w:r>
     </w:p>
     <w:p>
@@ -247,8 +225,8 @@
         <w:pStyle w:val="Heading2"/>
         <w:rPr/>
       </w:pPr>
-      <w:bookmarkStart w:id="1" w:name="_heading=h.oan0df419yok"/>
-      <w:bookmarkEnd w:id="1"/>
+      <w:bookmarkStart w:id="0" w:name="_heading=h.oan0df419yok"/>
+      <w:bookmarkEnd w:id="0"/>
       <w:r>
         <w:rPr/>
         <w:t>Background</w:t>
@@ -271,19 +249,7 @@
       </w:pPr>
       <w:r>
         <w:rPr/>
-        <w:t xml:space="preserve">The data is provided as </w:t>
-      </w:r>
-      <w:r>
-        <w:rPr/>
-        <w:t xml:space="preserve">two </w:t>
-      </w:r>
-      <w:r>
-        <w:rPr/>
-        <w:t xml:space="preserve">separate .xslx files: “Final_demand_by_income_avg.xlsx” </w:t>
-      </w:r>
-      <w:r>
-        <w:rPr/>
-        <w:t xml:space="preserve">containing average values per income group, and “Final_demand_by_income_std.xlsx” containing standard deviations required to conduct an uncertainty analysis. </w:t>
+        <w:t xml:space="preserve">The data is provided as two separate .xslx files: “Final_demand_by_income_avg.xlsx” containing average values per income group, and “Final_demand_by_income_std.xlsx” containing standard deviations required to conduct an uncertainty analysis. </w:t>
       </w:r>
     </w:p>
     <w:p>
@@ -305,11 +271,244 @@
         </w:rPr>
       </w:pPr>
       <w:r>
+        <w:rPr/>
+      </w:r>
+    </w:p>
+    <w:p>
+      <w:pPr>
+        <w:pStyle w:val="Heading2"/>
+        <w:rPr/>
+      </w:pPr>
+      <w:bookmarkStart w:id="1" w:name="_heading=h.uhs70lsege70"/>
+      <w:bookmarkEnd w:id="1"/>
+      <w:r>
+        <w:rPr/>
+        <w:t>Exercises</w:t>
+      </w:r>
+    </w:p>
+    <w:p>
+      <w:pPr>
+        <w:pStyle w:val="Normal"/>
+        <w:numPr>
+          <w:ilvl w:val="0"/>
+          <w:numId w:val="0"/>
+        </w:numPr>
+        <w:spacing w:before="0" w:afterAutospacing="0" w:after="0"/>
+        <w:ind w:hanging="0" w:left="720"/>
+        <w:rPr>
+          <w:u w:val="none"/>
+        </w:rPr>
+      </w:pPr>
+      <w:r>
+        <w:rPr>
+          <w:u w:val="none"/>
+        </w:rPr>
+      </w:r>
+    </w:p>
+    <w:p>
+      <w:pPr>
+        <w:pStyle w:val="Normal"/>
+        <w:numPr>
+          <w:ilvl w:val="0"/>
+          <w:numId w:val="1"/>
+        </w:numPr>
+        <w:spacing w:before="0" w:afterAutospacing="0" w:after="0"/>
+        <w:ind w:hanging="360" w:left="720"/>
+        <w:rPr>
+          <w:u w:val="none"/>
+        </w:rPr>
+      </w:pPr>
+      <w:r>
+        <w:rPr/>
+        <w:t xml:space="preserve">Import the file `Final_demand_by_income_avg.xlsx` in your Jupyter notebook. </w:t>
+      </w:r>
+    </w:p>
+    <w:p>
+      <w:pPr>
+        <w:pStyle w:val="Normal"/>
+        <w:numPr>
+          <w:ilvl w:val="0"/>
+          <w:numId w:val="1"/>
+        </w:numPr>
+        <w:spacing w:before="0" w:afterAutospacing="0" w:after="0"/>
+        <w:ind w:hanging="360" w:left="720"/>
+        <w:rPr>
+          <w:u w:val="none"/>
+        </w:rPr>
+      </w:pPr>
+      <w:r>
+        <w:rPr/>
+        <w:t>Import EXIOBASE for the year 2013 in the product by product variant (pxp) using pymrio.</w:t>
+      </w:r>
+    </w:p>
+    <w:p>
+      <w:pPr>
+        <w:pStyle w:val="Normal"/>
+        <w:numPr>
+          <w:ilvl w:val="0"/>
+          <w:numId w:val="1"/>
+        </w:numPr>
+        <w:spacing w:before="0" w:afterAutospacing="0" w:after="0"/>
+        <w:ind w:hanging="360" w:left="720"/>
+        <w:rPr>
+          <w:u w:val="none"/>
+        </w:rPr>
+      </w:pPr>
+      <w:r>
+        <w:rPr/>
+        <w:t xml:space="preserve">Calculate the </w:t>
+      </w:r>
+      <w:r>
+        <w:rPr>
+          <w:b/>
+        </w:rPr>
+        <w:t>total footprints by income group</w:t>
+      </w:r>
+      <w:r>
+        <w:rPr/>
+        <w:t xml:space="preserve"> for all impact categories (use the </w:t>
+      </w:r>
+      <w:r>
         <w:rPr>
           <w:b/>
           <w:bCs/>
         </w:rPr>
-        <w:t xml:space="preserve">References: </w:t>
+        <w:t xml:space="preserve">S </w:t>
+      </w:r>
+      <w:r>
+        <w:rPr>
+          <w:b w:val="false"/>
+          <w:bCs w:val="false"/>
+        </w:rPr>
+        <w:t xml:space="preserve">and </w:t>
+      </w:r>
+      <w:r>
+        <w:rPr>
+          <w:b/>
+          <w:bCs/>
+        </w:rPr>
+        <w:t xml:space="preserve">L </w:t>
+      </w:r>
+      <w:r>
+        <w:rPr>
+          <w:b w:val="false"/>
+          <w:bCs w:val="false"/>
+        </w:rPr>
+        <w:t xml:space="preserve">matrix from EXIOBASE and the </w:t>
+      </w:r>
+      <w:r>
+        <w:rPr>
+          <w:b/>
+          <w:bCs/>
+        </w:rPr>
+        <w:t xml:space="preserve">Y </w:t>
+      </w:r>
+      <w:r>
+        <w:rPr>
+          <w:b w:val="false"/>
+          <w:bCs w:val="false"/>
+        </w:rPr>
+        <w:t xml:space="preserve">matrix from the file loaded in step 1. </w:t>
+      </w:r>
+    </w:p>
+    <w:p>
+      <w:pPr>
+        <w:pStyle w:val="Normal"/>
+        <w:numPr>
+          <w:ilvl w:val="1"/>
+          <w:numId w:val="1"/>
+        </w:numPr>
+        <w:spacing w:before="0" w:afterAutospacing="0" w:after="0"/>
+        <w:ind w:hanging="360" w:left="1440"/>
+        <w:rPr>
+          <w:u w:val="none"/>
+        </w:rPr>
+      </w:pPr>
+      <w:r>
+        <w:rPr/>
+        <w:t xml:space="preserve">Extract the footprints related to the three major Greenhouse gases CO2, CH4 and N2O. Note there are different variants, choose the one where CH4 and N2O emissions are measured in CO2-equivalents (CO2EQ). </w:t>
+      </w:r>
+    </w:p>
+    <w:p>
+      <w:pPr>
+        <w:pStyle w:val="Normal"/>
+        <w:numPr>
+          <w:ilvl w:val="1"/>
+          <w:numId w:val="1"/>
+        </w:numPr>
+        <w:spacing w:before="0" w:afterAutospacing="0" w:after="0"/>
+        <w:ind w:hanging="360" w:left="1440"/>
+        <w:rPr>
+          <w:u w:val="none"/>
+        </w:rPr>
+      </w:pPr>
+      <w:r>
+        <w:rPr/>
+        <w:t xml:space="preserve">Visualize the income-specific GHG footprints by greenhouse gas using your favorite plot library and an adequate plot type. </w:t>
+      </w:r>
+    </w:p>
+    <w:p>
+      <w:pPr>
+        <w:pStyle w:val="Normal"/>
+        <w:numPr>
+          <w:ilvl w:val="0"/>
+          <w:numId w:val="1"/>
+        </w:numPr>
+        <w:spacing w:before="0" w:afterAutospacing="0" w:after="0"/>
+        <w:ind w:hanging="360" w:left="720"/>
+        <w:rPr>
+          <w:u w:val="none"/>
+        </w:rPr>
+      </w:pPr>
+      <w:r>
+        <w:rPr>
+          <w:b w:val="false"/>
+          <w:bCs w:val="false"/>
+        </w:rPr>
+        <w:t xml:space="preserve"> </w:t>
+      </w:r>
+      <w:r>
+        <w:rPr>
+          <w:b w:val="false"/>
+          <w:bCs w:val="false"/>
+        </w:rPr>
+        <w:t>Break down the income-specific CO2-Footprints* by final product. What are the top 3 products (summed over all regions) that contribute most  for each income group? (*use impact category `Carbon dioxide (CO2) CO2EQ IPCC categories 1 to 4 and 6 to 7 (excl land use, land use change and forestry)`</w:t>
+      </w:r>
+    </w:p>
+    <w:p>
+      <w:pPr>
+        <w:pStyle w:val="Normal"/>
+        <w:spacing w:before="0" w:afterAutospacing="0" w:after="0"/>
+        <w:ind w:hanging="360" w:left="720"/>
+        <w:rPr>
+          <w:u w:val="none"/>
+        </w:rPr>
+      </w:pPr>
+      <w:r>
+        <w:rPr/>
+      </w:r>
+    </w:p>
+    <w:p>
+      <w:pPr>
+        <w:pStyle w:val="Normal"/>
+        <w:spacing w:before="0" w:afterAutospacing="0" w:after="0"/>
+        <w:ind w:hanging="360" w:left="720"/>
+        <w:rPr>
+          <w:u w:val="none"/>
+        </w:rPr>
+      </w:pPr>
+      <w:r>
+        <w:rPr/>
+      </w:r>
+    </w:p>
+    <w:p>
+      <w:pPr>
+        <w:pStyle w:val="Heading2"/>
+        <w:rPr/>
+      </w:pPr>
+      <w:r>
+        <w:rPr/>
+        <w:t xml:space="preserve">References </w:t>
       </w:r>
     </w:p>
     <w:p>
@@ -406,41 +605,14 @@
         <w:pStyle w:val="Heading2"/>
         <w:rPr/>
       </w:pPr>
-      <w:bookmarkStart w:id="2" w:name="_heading=h.uhs70lsege70"/>
-      <w:bookmarkEnd w:id="2"/>
-      <w:r>
-        <w:rPr/>
-        <w:t>Exercise</w:t>
-      </w:r>
-      <w:r>
-        <w:rPr/>
-        <w:t>s</w:t>
+      <w:r>
+        <w:rPr/>
+        <w:t xml:space="preserve">Acknowledgment: </w:t>
       </w:r>
     </w:p>
     <w:p>
       <w:pPr>
         <w:pStyle w:val="Normal"/>
-        <w:numPr>
-          <w:ilvl w:val="0"/>
-          <w:numId w:val="0"/>
-        </w:numPr>
-        <w:spacing w:before="0" w:afterAutospacing="0" w:after="0"/>
-        <w:ind w:hanging="0" w:left="720"/>
-        <w:rPr>
-          <w:u w:val="none"/>
-        </w:rPr>
-      </w:pPr>
-      <w:r>
-        <w:rPr/>
-      </w:r>
-    </w:p>
-    <w:p>
-      <w:pPr>
-        <w:pStyle w:val="Normal"/>
-        <w:numPr>
-          <w:ilvl w:val="0"/>
-          <w:numId w:val="1"/>
-        </w:numPr>
         <w:spacing w:before="0" w:afterAutospacing="0" w:after="0"/>
         <w:ind w:hanging="360" w:left="720"/>
         <w:rPr>
@@ -449,167 +621,7 @@
       </w:pPr>
       <w:r>
         <w:rPr/>
-        <w:t xml:space="preserve">Import the file `Final_demand_by_income_avg.xlsx` in your Jupyter notebook. </w:t>
-      </w:r>
-    </w:p>
-    <w:p>
-      <w:pPr>
-        <w:pStyle w:val="Normal"/>
-        <w:numPr>
-          <w:ilvl w:val="0"/>
-          <w:numId w:val="1"/>
-        </w:numPr>
-        <w:spacing w:before="0" w:afterAutospacing="0" w:after="0"/>
-        <w:ind w:hanging="360" w:left="720"/>
-        <w:rPr>
-          <w:u w:val="none"/>
-        </w:rPr>
-      </w:pPr>
-      <w:r>
-        <w:rPr/>
-        <w:t>Import EXIOBASE for the year 2013 in the product by product variant (pxp) using pymrio.</w:t>
-      </w:r>
-    </w:p>
-    <w:p>
-      <w:pPr>
-        <w:pStyle w:val="Normal"/>
-        <w:numPr>
-          <w:ilvl w:val="0"/>
-          <w:numId w:val="1"/>
-        </w:numPr>
-        <w:spacing w:before="0" w:afterAutospacing="0" w:after="0"/>
-        <w:ind w:hanging="360" w:left="720"/>
-        <w:rPr>
-          <w:u w:val="none"/>
-        </w:rPr>
-      </w:pPr>
-      <w:r>
-        <w:rPr/>
-        <w:t xml:space="preserve">Calculate the </w:t>
-      </w:r>
-      <w:r>
-        <w:rPr>
-          <w:b/>
-        </w:rPr>
-        <w:t>total footprints by income group</w:t>
-      </w:r>
-      <w:r>
-        <w:rPr/>
-        <w:t xml:space="preserve"> for all impact </w:t>
-      </w:r>
-      <w:r>
-        <w:rPr/>
-        <w:t xml:space="preserve">categories </w:t>
-      </w:r>
-      <w:r>
-        <w:rPr/>
-        <w:t xml:space="preserve">(use the </w:t>
-      </w:r>
-      <w:r>
-        <w:rPr>
-          <w:b/>
-          <w:bCs/>
-        </w:rPr>
-        <w:t xml:space="preserve">S </w:t>
-      </w:r>
-      <w:r>
-        <w:rPr>
-          <w:b w:val="false"/>
-          <w:bCs w:val="false"/>
-        </w:rPr>
-        <w:t xml:space="preserve">and </w:t>
-      </w:r>
-      <w:r>
-        <w:rPr>
-          <w:b/>
-          <w:bCs/>
-        </w:rPr>
-        <w:t xml:space="preserve">L </w:t>
-      </w:r>
-      <w:r>
-        <w:rPr>
-          <w:b w:val="false"/>
-          <w:bCs w:val="false"/>
-        </w:rPr>
-        <w:t xml:space="preserve">matrix from EXIOBASE and the </w:t>
-      </w:r>
-      <w:r>
-        <w:rPr>
-          <w:b/>
-          <w:bCs/>
-        </w:rPr>
-        <w:t xml:space="preserve">Y </w:t>
-      </w:r>
-      <w:r>
-        <w:rPr>
-          <w:b w:val="false"/>
-          <w:bCs w:val="false"/>
-        </w:rPr>
-        <w:t xml:space="preserve">matrix from the file loaded in step 1. </w:t>
-      </w:r>
-    </w:p>
-    <w:p>
-      <w:pPr>
-        <w:pStyle w:val="Normal"/>
-        <w:numPr>
-          <w:ilvl w:val="1"/>
-          <w:numId w:val="1"/>
-        </w:numPr>
-        <w:spacing w:before="0" w:afterAutospacing="0" w:after="0"/>
-        <w:ind w:hanging="360" w:left="1440"/>
-        <w:rPr>
-          <w:u w:val="none"/>
-        </w:rPr>
-      </w:pPr>
-      <w:r>
-        <w:rPr/>
-        <w:t xml:space="preserve">Extract the footprints related to the three major Greenhouse gases CO2, CH4 and N2O. Note there are different variants, choose the one where CH4 and N2O emissions are measured in CO2-equivalents (CO2EQ). </w:t>
-      </w:r>
-    </w:p>
-    <w:p>
-      <w:pPr>
-        <w:pStyle w:val="Normal"/>
-        <w:numPr>
-          <w:ilvl w:val="1"/>
-          <w:numId w:val="1"/>
-        </w:numPr>
-        <w:spacing w:before="0" w:afterAutospacing="0" w:after="0"/>
-        <w:ind w:hanging="360" w:left="1440"/>
-        <w:rPr>
-          <w:u w:val="none"/>
-        </w:rPr>
-      </w:pPr>
-      <w:r>
-        <w:rPr/>
-        <w:t xml:space="preserve">Visualize the income-specific GHG footprints by greenhouse gas using your favorite plot library and an adequate plot type. </w:t>
-      </w:r>
-    </w:p>
-    <w:p>
-      <w:pPr>
-        <w:pStyle w:val="Normal"/>
-        <w:numPr>
-          <w:ilvl w:val="0"/>
-          <w:numId w:val="1"/>
-        </w:numPr>
-        <w:spacing w:before="0" w:afterAutospacing="0" w:after="0"/>
-        <w:ind w:hanging="360" w:left="720"/>
-        <w:rPr>
-          <w:u w:val="none"/>
-        </w:rPr>
-      </w:pPr>
-      <w:r>
-        <w:rPr>
-          <w:b w:val="false"/>
-          <w:bCs w:val="false"/>
-        </w:rPr>
-        <w:t xml:space="preserve"> </w:t>
-      </w:r>
-      <w:r>
-        <w:rPr>
-          <w:b w:val="false"/>
-          <w:bCs w:val="false"/>
-        </w:rPr>
-        <w:t>Break down the income-specific CO2-Footprints* by final product. What are the top 3 products (summed over all regions) that contribute most  for each income group? (*use impact category `Carbon dioxide (CO2) CO2EQ IPCC categories 1 to 4 and 6 to 7 (excl land use, land use change and forestry)`</w:t>
+        <w:t>This exercise was compiled by Simon Schulte, using Material from the Uni Freiburg Supply Chain Management Class co-developed with Dr. Johan Vélez</w:t>
       </w:r>
     </w:p>
     <w:p>
@@ -626,7 +638,9 @@
         </w:rPr>
       </w:pPr>
       <w:r>
-        <w:rPr/>
+        <w:rPr>
+          <w:u w:val="none"/>
+        </w:rPr>
       </w:r>
     </w:p>
     <w:p>
@@ -643,7 +657,9 @@
         </w:rPr>
       </w:pPr>
       <w:r>
-        <w:rPr/>
+        <w:rPr>
+          <w:u w:val="none"/>
+        </w:rPr>
       </w:r>
     </w:p>
     <w:sectPr>
@@ -656,7 +672,7 @@
       <w:type w:val="nextPage"/>
       <w:pgSz w:w="12240" w:h="15840"/>
       <w:pgMar w:left="1440" w:right="1440" w:gutter="0" w:header="708" w:top="1440" w:footer="708" w:bottom="1440"/>
-      <w:pgNumType w:start="1" w:fmt="decimal"/>
+      <w:pgNumType w:fmt="decimal"/>
       <w:formProt w:val="false"/>
       <w:textDirection w:val="lrTb"/>
       <w:docGrid w:type="default" w:linePitch="100" w:charSpace="4096"/>
@@ -688,7 +704,6 @@
       <w:keepNext w:val="false"/>
       <w:keepLines w:val="false"/>
       <w:widowControl/>
-      <w:pBdr/>
       <w:shd w:val="clear" w:fill="auto"/>
       <w:tabs>
         <w:tab w:val="clear" w:pos="720"/>
@@ -748,7 +763,6 @@
       <w:keepNext w:val="false"/>
       <w:keepLines w:val="false"/>
       <w:widowControl/>
-      <w:pBdr/>
       <w:shd w:val="clear" w:fill="auto"/>
       <w:tabs>
         <w:tab w:val="clear" w:pos="720"/>
@@ -827,7 +841,7 @@
     </w:pPr>
     <w:r>
       <w:drawing>
-        <wp:anchor behindDoc="1" distT="0" distB="0" distL="0" distR="0" simplePos="0" locked="0" layoutInCell="1" allowOverlap="1" relativeHeight="3">
+        <wp:anchor behindDoc="1" distT="0" distB="0" distL="0" distR="0" simplePos="0" locked="0" layoutInCell="1" allowOverlap="1" relativeHeight="4">
           <wp:simplePos x="0" y="0"/>
           <wp:positionH relativeFrom="column">
             <wp:posOffset>5844540</wp:posOffset>
@@ -873,7 +887,7 @@
         </wp:anchor>
       </w:drawing>
       <w:drawing>
-        <wp:anchor behindDoc="0" distT="0" distB="0" distL="0" distR="0" simplePos="0" locked="0" layoutInCell="0" allowOverlap="1" relativeHeight="5">
+        <wp:anchor behindDoc="1" distT="0" distB="0" distL="0" distR="0" simplePos="0" locked="0" layoutInCell="0" allowOverlap="1" relativeHeight="7">
           <wp:simplePos x="0" y="0"/>
           <wp:positionH relativeFrom="column">
             <wp:posOffset>-289560</wp:posOffset>
@@ -923,13 +937,7 @@
       <w:rPr>
         <w:b/>
       </w:rPr>
-      <w:t>I</w:t>
-    </w:r>
-    <w:r>
-      <w:rPr>
-        <w:b/>
-      </w:rPr>
-      <w:t>ndustrial Ecology Open Online Course (IEooc)</w:t>
+      <w:t>Industrial Ecology Open Online Course (IEooc)</w:t>
     </w:r>
   </w:p>
   <w:p>
@@ -950,7 +958,7 @@
       <w:rPr>
         <w:b/>
       </w:rPr>
-      <w:t>XXX</w:t>
+      <w:t>II Methods</w:t>
     </w:r>
   </w:p>
   <w:p>
@@ -971,13 +979,13 @@
       <w:rPr>
         <w:b/>
       </w:rPr>
-      <w:t xml:space="preserve">XXX </w:t>
+      <w:t>Part 5</w:t>
     </w:r>
     <w:r>
       <w:rPr>
         <w:b/>
       </w:rPr>
-      <w:t>(Input-output analysis)</w:t>
+      <w:t xml:space="preserve"> (Input-output analysis)</w:t>
     </w:r>
   </w:p>
   <w:p>
@@ -1014,7 +1022,7 @@
     </w:pPr>
     <w:r>
       <w:drawing>
-        <wp:anchor behindDoc="1" distT="0" distB="0" distL="0" distR="0" simplePos="0" locked="0" layoutInCell="1" allowOverlap="1" relativeHeight="3">
+        <wp:anchor behindDoc="1" distT="0" distB="0" distL="0" distR="0" simplePos="0" locked="0" layoutInCell="1" allowOverlap="1" relativeHeight="4">
           <wp:simplePos x="0" y="0"/>
           <wp:positionH relativeFrom="column">
             <wp:posOffset>5844540</wp:posOffset>
@@ -1060,7 +1068,7 @@
         </wp:anchor>
       </w:drawing>
       <w:drawing>
-        <wp:anchor behindDoc="0" distT="0" distB="0" distL="0" distR="0" simplePos="0" locked="0" layoutInCell="0" allowOverlap="1" relativeHeight="5">
+        <wp:anchor behindDoc="1" distT="0" distB="0" distL="0" distR="0" simplePos="0" locked="0" layoutInCell="0" allowOverlap="1" relativeHeight="7">
           <wp:simplePos x="0" y="0"/>
           <wp:positionH relativeFrom="column">
             <wp:posOffset>-289560</wp:posOffset>
@@ -1110,13 +1118,7 @@
       <w:rPr>
         <w:b/>
       </w:rPr>
-      <w:t>I</w:t>
-    </w:r>
-    <w:r>
-      <w:rPr>
-        <w:b/>
-      </w:rPr>
-      <w:t>ndustrial Ecology Open Online Course (IEooc)</w:t>
+      <w:t>Industrial Ecology Open Online Course (IEooc)</w:t>
     </w:r>
   </w:p>
   <w:p>
@@ -1137,7 +1139,7 @@
       <w:rPr>
         <w:b/>
       </w:rPr>
-      <w:t>XXX</w:t>
+      <w:t>II Methods</w:t>
     </w:r>
   </w:p>
   <w:p>
@@ -1158,13 +1160,13 @@
       <w:rPr>
         <w:b/>
       </w:rPr>
-      <w:t xml:space="preserve">XXX </w:t>
+      <w:t>Part 5</w:t>
     </w:r>
     <w:r>
       <w:rPr>
         <w:b/>
       </w:rPr>
-      <w:t>(Input-output analysis)</w:t>
+      <w:t xml:space="preserve"> (Input-output analysis)</w:t>
     </w:r>
   </w:p>
   <w:p>
@@ -1758,6 +1760,7 @@
     <w:qFormat/>
     <w:pPr>
       <w:widowControl/>
+      <w:suppressAutoHyphens w:val="true"/>
       <w:bidi w:val="0"/>
       <w:spacing w:lineRule="auto" w:line="259" w:before="0" w:after="160"/>
       <w:jc w:val="left"/>
@@ -2046,6 +2049,7 @@
     <w:qFormat/>
     <w:pPr>
       <w:widowControl/>
+      <w:suppressAutoHyphens w:val="true"/>
       <w:bidi w:val="0"/>
       <w:spacing w:lineRule="auto" w:line="259" w:before="0" w:after="160"/>
       <w:jc w:val="left"/>
@@ -2190,7 +2194,6 @@
       <w:keepLines/>
       <w:pageBreakBefore w:val="false"/>
       <w:widowControl/>
-      <w:pBdr/>
       <w:shd w:val="clear" w:fill="auto"/>
       <w:spacing w:lineRule="auto" w:line="259" w:before="360" w:after="80"/>
       <w:ind w:hanging="0" w:left="0" w:right="0"/>

</xml_diff>